<commit_message>
added some other stuff that I did
</commit_message>
<xml_diff>
--- a/Report/Yousuf Ahmed Contributions.docx
+++ b/Report/Yousuf Ahmed Contributions.docx
@@ -3,555 +3,216 @@
 <w:document xmlns:wpc="http://schemas.microsoft.com/office/word/2010/wordprocessingCanvas" xmlns:mc="http://schemas.openxmlformats.org/markup-compatibility/2006" xmlns:o="urn:schemas-microsoft-com:office:office" xmlns:r="http://schemas.openxmlformats.org/officeDocument/2006/relationships" xmlns:m="http://schemas.openxmlformats.org/officeDocument/2006/math" xmlns:v="urn:schemas-microsoft-com:vml" xmlns:wp14="http://schemas.microsoft.com/office/word/2010/wordprocessingDrawing" xmlns:wp="http://schemas.openxmlformats.org/drawingml/2006/wordprocessingDrawing" xmlns:w10="urn:schemas-microsoft-com:office:word" xmlns:w="http://schemas.openxmlformats.org/wordprocessingml/2006/main" xmlns:w14="http://schemas.microsoft.com/office/word/2010/wordml" xmlns:w15="http://schemas.microsoft.com/office/word/2012/wordml" xmlns:wpg="http://schemas.microsoft.com/office/word/2010/wordprocessingGroup" xmlns:wpi="http://schemas.microsoft.com/office/word/2010/wordprocessingInk" xmlns:wne="http://schemas.microsoft.com/office/word/2006/wordml" xmlns:wps="http://schemas.microsoft.com/office/word/2010/wordprocessingShape" mc:Ignorable="w14 w15 wp14">
   <w:body>
     <w:p>
+      <w:r>
+        <w:t>Yousuf Ahmed Contributions</w:t>
+      </w:r>
+    </w:p>
+    <w:p>
+      <w:r>
+        <w:t>FirstPage.php added a drop down menu</w:t>
+      </w:r>
+      <w:r>
+        <w:t xml:space="preserve"> to choose your university that are already in the database</w:t>
+      </w:r>
+      <w:r>
+        <w:t>, separated the code to another page addUniversity.php. Added ajax with the receiver FirstPage_receiver.php.</w:t>
+      </w:r>
+    </w:p>
+    <w:p>
+      <w:r>
+        <w:t>Created addUniversity.php with the ajax receiver addUniversity_receiver. Which add a new university to the database.</w:t>
+      </w:r>
+    </w:p>
+    <w:p>
+      <w:r>
+        <w:t>authorization.php made sure it was working with ajax, Krunal had good basic</w:t>
+      </w:r>
+      <w:r>
+        <w:t xml:space="preserve"> of ajax,</w:t>
+      </w:r>
+      <w:r>
+        <w:t xml:space="preserve"> just didn’t understand </w:t>
+      </w:r>
+      <w:r>
+        <w:t>the logic</w:t>
+      </w:r>
+      <w:r>
+        <w:t xml:space="preserve"> so I </w:t>
+      </w:r>
+      <w:r>
+        <w:t>was ask to fix it, made sure it worked</w:t>
+      </w:r>
+      <w:r>
+        <w:t>.</w:t>
+      </w:r>
+    </w:p>
+    <w:p>
+      <w:r>
+        <w:t xml:space="preserve">signup.php added ajax with the receiver signup_receiver.php. Also created the code to go to </w:t>
+      </w:r>
+      <w:r>
+        <w:t>either facultyProfilePage.php or</w:t>
+      </w:r>
+      <w:r>
+        <w:t xml:space="preserve"> studentProfilePage.php role variable.</w:t>
+      </w:r>
+    </w:p>
+    <w:p>
+      <w:r>
+        <w:t xml:space="preserve">login.php added ajax with the receiver </w:t>
+      </w:r>
+      <w:r>
+        <w:t>login</w:t>
+      </w:r>
+      <w:r>
+        <w:t>_receiver.php</w:t>
+      </w:r>
+      <w:r>
+        <w:t>. Also created the code to go to either facultyProfilePage.php or studentProfilePage.php role variable.</w:t>
+      </w:r>
+    </w:p>
+    <w:p>
+      <w:r>
+        <w:t xml:space="preserve">Creating the bases code for facultyProfilePage.php and studentProfilePage.php since it uses </w:t>
+      </w:r>
+      <w:r>
+        <w:t>one of my old codes to make a profile.</w:t>
+      </w:r>
+    </w:p>
+    <w:p>
+      <w:r>
+        <w:t>Created changeName</w:t>
+      </w:r>
+      <w:r>
+        <w:t>.php</w:t>
+      </w:r>
+      <w:r>
+        <w:t>, changeDate</w:t>
+      </w:r>
+      <w:r>
+        <w:t>.php</w:t>
+      </w:r>
+      <w:r>
+        <w:t>, changeGender</w:t>
+      </w:r>
+      <w:r>
+        <w:t>.php</w:t>
+      </w:r>
+      <w:r>
+        <w:t>, changeEmail</w:t>
+      </w:r>
+      <w:r>
+        <w:t>.php</w:t>
+      </w:r>
+      <w:r>
+        <w:t xml:space="preserve"> also added ajax.</w:t>
+      </w:r>
+    </w:p>
+    <w:p>
+      <w:r>
+        <w:t>Added ajax to changepasswo</w:t>
+      </w:r>
+      <w:r>
+        <w:t>rd with changepassword_reciever also made it redirect to signup.php when confirmed.</w:t>
+      </w:r>
+    </w:p>
+    <w:p>
+      <w:r>
+        <w:t>Merged toolkit.php with</w:t>
+      </w:r>
+      <w:r>
+        <w:t xml:space="preserve"> both</w:t>
+      </w:r>
+      <w:r>
+        <w:t xml:space="preserve"> lastpage.php and lastpage2.php, the table in lastpage and lastpage2.php I created. The buttons that says ‘Go’ are also created by me.</w:t>
+      </w:r>
+    </w:p>
+    <w:p>
+      <w:r>
+        <w:t>Changed the button display in facultyTool.php and universityTool.php from not displaying a long url that stretched the page, with simply ‘Add’.</w:t>
+      </w:r>
+      <w:r>
+        <w:t xml:space="preserve"> Added the buttons that appear on the top of t</w:t>
+      </w:r>
+      <w:r>
+        <w:t>he pages that says ‘G</w:t>
+      </w:r>
       <w:bookmarkStart w:id="0" w:name="_GoBack"/>
-      <w:proofErr w:type="spellStart"/>
-      <w:r>
-        <w:t>Yousuf</w:t>
-      </w:r>
-      <w:proofErr w:type="spellEnd"/>
-      <w:r>
-        <w:t xml:space="preserve"> Ahmed </w:t>
-      </w:r>
       <w:bookmarkEnd w:id="0"/>
       <w:r>
-        <w:t>Contributions</w:t>
-      </w:r>
-    </w:p>
-    <w:p>
-      <w:proofErr w:type="spellStart"/>
-      <w:r>
-        <w:t>FirstPage.php</w:t>
-      </w:r>
-      <w:proofErr w:type="spellEnd"/>
-      <w:r>
-        <w:t xml:space="preserve"> added a drop down menu</w:t>
-      </w:r>
-      <w:r>
-        <w:t xml:space="preserve"> to choose your university that are already in the database</w:t>
-      </w:r>
-      <w:r>
-        <w:t xml:space="preserve">, separated the code to another page </w:t>
-      </w:r>
-      <w:proofErr w:type="spellStart"/>
-      <w:r>
-        <w:t>addUniversity.php</w:t>
-      </w:r>
-      <w:proofErr w:type="spellEnd"/>
-      <w:r>
-        <w:t xml:space="preserve">. Added </w:t>
-      </w:r>
-      <w:proofErr w:type="gramStart"/>
-      <w:r>
-        <w:t>ajax</w:t>
-      </w:r>
-      <w:proofErr w:type="gramEnd"/>
-      <w:r>
-        <w:t xml:space="preserve"> with the receiver </w:t>
-      </w:r>
-      <w:proofErr w:type="spellStart"/>
-      <w:r>
-        <w:t>FirstPage</w:t>
-      </w:r>
-      <w:r>
-        <w:t>_receiver</w:t>
-      </w:r>
-      <w:r>
-        <w:t>.php</w:t>
-      </w:r>
-      <w:proofErr w:type="spellEnd"/>
+        <w:t>o’.</w:t>
+      </w:r>
+      <w:r>
+        <w:t xml:space="preserve"> Also added ajax.</w:t>
+      </w:r>
+    </w:p>
+    <w:p>
+      <w:r>
+        <w:t>Changed the buttons in facultySearch.php and universitySearch.php to not saying id digits but simply ‘</w:t>
+      </w:r>
+      <w:r>
+        <w:t>G</w:t>
+      </w:r>
+      <w:r>
+        <w:t>o’.</w:t>
+      </w:r>
+    </w:p>
+    <w:p>
+      <w:r>
+        <w:t xml:space="preserve">Created the dialog popups and the method to </w:t>
+      </w:r>
+      <w:r>
+        <w:t>implement</w:t>
+      </w:r>
+      <w:r>
+        <w:t xml:space="preserve"> them.</w:t>
+      </w:r>
+      <w:r>
+        <w:t xml:space="preserve"> Teammates replaced the echo with dialog popups and added them to all the pages.</w:t>
+      </w:r>
+    </w:p>
+    <w:p>
+      <w:r>
+        <w:t>Fixed errors with section tokens in faculty</w:t>
+      </w:r>
+      <w:r>
+        <w:t>Search</w:t>
+      </w:r>
+      <w:r>
+        <w:t>.php and university</w:t>
+      </w:r>
+      <w:r>
+        <w:t>Search</w:t>
+      </w:r>
+      <w:r>
+        <w:t>.php, was giving wrong university and</w:t>
+      </w:r>
+      <w:r>
+        <w:t xml:space="preserve"> faculty in certain situations and the table in lastpage would disappear when going back.</w:t>
+      </w:r>
+    </w:p>
+    <w:p>
+      <w:r>
+        <w:t xml:space="preserve">Changed deleteTool button and added more columns. Also added ajax with </w:t>
+      </w:r>
+      <w:r>
+        <w:t xml:space="preserve">the receiver </w:t>
+      </w:r>
+      <w:r>
+        <w:t>changepassword_reciever</w:t>
+      </w:r>
       <w:r>
         <w:t>.</w:t>
       </w:r>
     </w:p>
     <w:p>
       <w:r>
-        <w:t xml:space="preserve">Created </w:t>
-      </w:r>
-      <w:proofErr w:type="spellStart"/>
-      <w:r>
-        <w:t>addUniversity.php</w:t>
-      </w:r>
-      <w:proofErr w:type="spellEnd"/>
-      <w:r>
-        <w:t xml:space="preserve"> with the </w:t>
-      </w:r>
-      <w:proofErr w:type="gramStart"/>
-      <w:r>
-        <w:t>ajax</w:t>
-      </w:r>
-      <w:proofErr w:type="gramEnd"/>
-      <w:r>
-        <w:t xml:space="preserve"> receiver </w:t>
-      </w:r>
-      <w:proofErr w:type="spellStart"/>
-      <w:r>
-        <w:t>addUniversity</w:t>
-      </w:r>
-      <w:r>
-        <w:t>_receiver</w:t>
-      </w:r>
-      <w:proofErr w:type="spellEnd"/>
-      <w:r>
-        <w:t>. Which add a new university to the database.</w:t>
-      </w:r>
-    </w:p>
-    <w:p>
-      <w:proofErr w:type="spellStart"/>
-      <w:r>
-        <w:t>authorization.php</w:t>
-      </w:r>
-      <w:proofErr w:type="spellEnd"/>
-      <w:r>
-        <w:t xml:space="preserve"> made sure it was working with ajax, </w:t>
-      </w:r>
-      <w:proofErr w:type="spellStart"/>
-      <w:r>
-        <w:t>Krunal</w:t>
-      </w:r>
-      <w:proofErr w:type="spellEnd"/>
-      <w:r>
-        <w:t xml:space="preserve"> had good basic</w:t>
-      </w:r>
-      <w:r>
-        <w:t xml:space="preserve"> of ajax,</w:t>
-      </w:r>
-      <w:r>
-        <w:t xml:space="preserve"> just didn’t understand </w:t>
-      </w:r>
-      <w:r>
-        <w:t>the logic</w:t>
-      </w:r>
-      <w:r>
-        <w:t xml:space="preserve"> so I </w:t>
-      </w:r>
-      <w:r>
-        <w:t>was ask to fix it, made sure it worked</w:t>
-      </w:r>
-      <w:r>
-        <w:t>.</w:t>
-      </w:r>
-    </w:p>
-    <w:p>
-      <w:proofErr w:type="spellStart"/>
-      <w:proofErr w:type="gramStart"/>
-      <w:r>
-        <w:t>signup.php</w:t>
-      </w:r>
-      <w:proofErr w:type="spellEnd"/>
-      <w:proofErr w:type="gramEnd"/>
-      <w:r>
-        <w:t xml:space="preserve"> added ajax with the receiver </w:t>
-      </w:r>
-      <w:proofErr w:type="spellStart"/>
-      <w:r>
-        <w:t>signup_receiver.php</w:t>
-      </w:r>
-      <w:proofErr w:type="spellEnd"/>
-      <w:r>
-        <w:t xml:space="preserve">. Also created the code to go to </w:t>
-      </w:r>
-      <w:r>
-        <w:t xml:space="preserve">either </w:t>
-      </w:r>
-      <w:proofErr w:type="spellStart"/>
-      <w:r>
-        <w:t>facultyProfilePage.php</w:t>
-      </w:r>
-      <w:proofErr w:type="spellEnd"/>
-      <w:r>
-        <w:t xml:space="preserve"> or</w:t>
-      </w:r>
-      <w:r>
-        <w:t xml:space="preserve"> </w:t>
-      </w:r>
-      <w:proofErr w:type="spellStart"/>
-      <w:r>
-        <w:t>studentProfilePage.php</w:t>
-      </w:r>
-      <w:proofErr w:type="spellEnd"/>
-      <w:r>
-        <w:t xml:space="preserve"> role variable.</w:t>
-      </w:r>
-    </w:p>
-    <w:p>
-      <w:proofErr w:type="spellStart"/>
-      <w:proofErr w:type="gramStart"/>
-      <w:r>
-        <w:t>login.php</w:t>
-      </w:r>
-      <w:proofErr w:type="spellEnd"/>
-      <w:proofErr w:type="gramEnd"/>
-      <w:r>
-        <w:t xml:space="preserve"> added ajax with </w:t>
-      </w:r>
-      <w:r>
-        <w:t xml:space="preserve">the receiver </w:t>
-      </w:r>
-      <w:proofErr w:type="spellStart"/>
-      <w:r>
-        <w:t>login</w:t>
-      </w:r>
-      <w:r>
-        <w:t>_receiver.php</w:t>
-      </w:r>
-      <w:proofErr w:type="spellEnd"/>
-      <w:r>
-        <w:t xml:space="preserve">. </w:t>
-      </w:r>
-      <w:r>
-        <w:t xml:space="preserve">Also created the code to go to either </w:t>
-      </w:r>
-      <w:proofErr w:type="spellStart"/>
-      <w:r>
-        <w:t>facultyProfilePage.php</w:t>
-      </w:r>
-      <w:proofErr w:type="spellEnd"/>
-      <w:r>
-        <w:t xml:space="preserve"> or </w:t>
-      </w:r>
-      <w:proofErr w:type="spellStart"/>
-      <w:r>
-        <w:t>studentProfilePage.php</w:t>
-      </w:r>
-      <w:proofErr w:type="spellEnd"/>
-      <w:r>
-        <w:t xml:space="preserve"> role variable.</w:t>
-      </w:r>
-    </w:p>
-    <w:p>
-      <w:r>
-        <w:t xml:space="preserve">Creating the bases code for </w:t>
-      </w:r>
-      <w:proofErr w:type="spellStart"/>
-      <w:r>
-        <w:t>facultyProfilePage.php</w:t>
-      </w:r>
-      <w:proofErr w:type="spellEnd"/>
-      <w:r>
-        <w:t xml:space="preserve"> and </w:t>
-      </w:r>
-      <w:proofErr w:type="spellStart"/>
-      <w:r>
-        <w:t>studentProfilePage.php</w:t>
-      </w:r>
-      <w:proofErr w:type="spellEnd"/>
-      <w:r>
-        <w:t xml:space="preserve"> since it uses </w:t>
-      </w:r>
-      <w:r>
-        <w:t>one of my old codes to make a profile.</w:t>
-      </w:r>
-    </w:p>
-    <w:p>
-      <w:r>
-        <w:t xml:space="preserve">Created </w:t>
-      </w:r>
-      <w:proofErr w:type="spellStart"/>
-      <w:r>
-        <w:t>changeName</w:t>
-      </w:r>
-      <w:r>
-        <w:t>.php</w:t>
-      </w:r>
-      <w:proofErr w:type="spellEnd"/>
-      <w:r>
-        <w:t xml:space="preserve">, </w:t>
-      </w:r>
-      <w:proofErr w:type="spellStart"/>
-      <w:r>
-        <w:t>change</w:t>
-      </w:r>
-      <w:r>
-        <w:t>Date</w:t>
-      </w:r>
-      <w:r>
-        <w:t>.php</w:t>
-      </w:r>
-      <w:proofErr w:type="spellEnd"/>
-      <w:r>
-        <w:t xml:space="preserve">, </w:t>
-      </w:r>
-      <w:proofErr w:type="spellStart"/>
-      <w:r>
-        <w:t>changeGender</w:t>
-      </w:r>
-      <w:r>
-        <w:t>.php</w:t>
-      </w:r>
-      <w:proofErr w:type="spellEnd"/>
-      <w:r>
-        <w:t xml:space="preserve">, </w:t>
-      </w:r>
-      <w:proofErr w:type="spellStart"/>
-      <w:r>
-        <w:t>changeEmail</w:t>
-      </w:r>
-      <w:r>
-        <w:t>.php</w:t>
-      </w:r>
-      <w:proofErr w:type="spellEnd"/>
-      <w:r>
-        <w:t xml:space="preserve"> also added </w:t>
-      </w:r>
-      <w:proofErr w:type="gramStart"/>
-      <w:r>
-        <w:t>ajax</w:t>
-      </w:r>
-      <w:proofErr w:type="gramEnd"/>
-      <w:r>
-        <w:t>.</w:t>
-      </w:r>
-    </w:p>
-    <w:p>
-      <w:r>
-        <w:t xml:space="preserve">Added </w:t>
-      </w:r>
-      <w:proofErr w:type="gramStart"/>
-      <w:r>
-        <w:t>ajax</w:t>
-      </w:r>
-      <w:proofErr w:type="gramEnd"/>
-      <w:r>
-        <w:t xml:space="preserve"> to </w:t>
-      </w:r>
-      <w:proofErr w:type="spellStart"/>
-      <w:r>
-        <w:t>changepasswo</w:t>
-      </w:r>
-      <w:r>
-        <w:t>rd</w:t>
-      </w:r>
-      <w:proofErr w:type="spellEnd"/>
-      <w:r>
-        <w:t xml:space="preserve"> with </w:t>
-      </w:r>
-      <w:proofErr w:type="spellStart"/>
-      <w:r>
-        <w:t>changepassword_reciever</w:t>
-      </w:r>
-      <w:proofErr w:type="spellEnd"/>
-      <w:r>
-        <w:t xml:space="preserve"> also made it redirect to </w:t>
-      </w:r>
-      <w:proofErr w:type="spellStart"/>
-      <w:r>
-        <w:t>signup.php</w:t>
-      </w:r>
-      <w:proofErr w:type="spellEnd"/>
-      <w:r>
-        <w:t xml:space="preserve"> when confirmed.</w:t>
-      </w:r>
-    </w:p>
-    <w:p>
-      <w:r>
-        <w:t>Created both</w:t>
-      </w:r>
-      <w:r>
-        <w:t xml:space="preserve"> </w:t>
-      </w:r>
-      <w:proofErr w:type="spellStart"/>
-      <w:r>
-        <w:t>lastpage.php</w:t>
-      </w:r>
-      <w:proofErr w:type="spellEnd"/>
-      <w:r>
-        <w:t xml:space="preserve"> and lastpage2.php </w:t>
-      </w:r>
-    </w:p>
-    <w:p>
-      <w:r>
-        <w:t xml:space="preserve">Changed the button display </w:t>
-      </w:r>
-      <w:r>
-        <w:t xml:space="preserve">in </w:t>
-      </w:r>
-      <w:proofErr w:type="spellStart"/>
-      <w:r>
-        <w:t>faculty</w:t>
-      </w:r>
-      <w:r>
-        <w:t>Tool</w:t>
-      </w:r>
-      <w:r>
-        <w:t>.php</w:t>
-      </w:r>
-      <w:proofErr w:type="spellEnd"/>
-      <w:r>
-        <w:t xml:space="preserve"> and </w:t>
-      </w:r>
-      <w:proofErr w:type="spellStart"/>
-      <w:r>
-        <w:t>university</w:t>
-      </w:r>
-      <w:r>
-        <w:t>Tool</w:t>
-      </w:r>
-      <w:r>
-        <w:t>.php</w:t>
-      </w:r>
-      <w:proofErr w:type="spellEnd"/>
-      <w:r>
-        <w:t xml:space="preserve"> </w:t>
-      </w:r>
-      <w:r>
-        <w:t xml:space="preserve">from not displaying a long </w:t>
-      </w:r>
-      <w:proofErr w:type="spellStart"/>
-      <w:proofErr w:type="gramStart"/>
-      <w:r>
-        <w:t>url</w:t>
-      </w:r>
-      <w:proofErr w:type="spellEnd"/>
-      <w:proofErr w:type="gramEnd"/>
-      <w:r>
-        <w:t xml:space="preserve"> that stretched the page, with simply ‘Add’. Also added </w:t>
-      </w:r>
-      <w:proofErr w:type="gramStart"/>
-      <w:r>
-        <w:t>ajax</w:t>
-      </w:r>
-      <w:proofErr w:type="gramEnd"/>
-      <w:r>
-        <w:t>.</w:t>
-      </w:r>
-    </w:p>
-    <w:p>
-      <w:r>
-        <w:t xml:space="preserve">Changed the buttons in </w:t>
-      </w:r>
-      <w:proofErr w:type="spellStart"/>
-      <w:r>
-        <w:t>facultySearch.php</w:t>
-      </w:r>
-      <w:proofErr w:type="spellEnd"/>
-      <w:r>
-        <w:t xml:space="preserve"> and </w:t>
-      </w:r>
-      <w:proofErr w:type="spellStart"/>
-      <w:r>
-        <w:t>universitySearch.php</w:t>
-      </w:r>
-      <w:proofErr w:type="spellEnd"/>
-      <w:r>
-        <w:t xml:space="preserve"> to not saying id digits but simply ‘</w:t>
-      </w:r>
-      <w:r>
-        <w:t>G</w:t>
-      </w:r>
-      <w:r>
-        <w:t>o’.</w:t>
-      </w:r>
-    </w:p>
-    <w:p>
-      <w:r>
-        <w:t xml:space="preserve">Created the dialog popups and the method to </w:t>
-      </w:r>
-      <w:r>
-        <w:t>implement</w:t>
-      </w:r>
-      <w:r>
-        <w:t xml:space="preserve"> them.</w:t>
-      </w:r>
-      <w:r>
-        <w:t xml:space="preserve"> Teammates replaced the echo with dialog popups and added them to all the pages.</w:t>
-      </w:r>
-    </w:p>
-    <w:p>
-      <w:r>
-        <w:t xml:space="preserve">Fixed errors with section tokens in </w:t>
-      </w:r>
-      <w:proofErr w:type="spellStart"/>
-      <w:r>
-        <w:t>facultyTool.php</w:t>
-      </w:r>
-      <w:proofErr w:type="spellEnd"/>
-      <w:r>
-        <w:t xml:space="preserve"> and </w:t>
-      </w:r>
-      <w:proofErr w:type="spellStart"/>
-      <w:r>
-        <w:t>universityTool.php</w:t>
-      </w:r>
-      <w:proofErr w:type="spellEnd"/>
-      <w:r>
-        <w:t>, was giving wrong university and</w:t>
-      </w:r>
-      <w:r>
-        <w:t xml:space="preserve"> faculty in certain situations and the table in </w:t>
-      </w:r>
-      <w:proofErr w:type="spellStart"/>
-      <w:r>
-        <w:t>lastpage</w:t>
-      </w:r>
-      <w:proofErr w:type="spellEnd"/>
-      <w:r>
-        <w:t xml:space="preserve"> would disappear when going back.</w:t>
-      </w:r>
-    </w:p>
-    <w:p>
-      <w:r>
-        <w:t xml:space="preserve">Changed </w:t>
-      </w:r>
-      <w:proofErr w:type="spellStart"/>
-      <w:r>
-        <w:t>deleteTool</w:t>
-      </w:r>
-      <w:proofErr w:type="spellEnd"/>
-      <w:r>
-        <w:t xml:space="preserve"> button and added more columns. Also added </w:t>
-      </w:r>
-      <w:proofErr w:type="gramStart"/>
-      <w:r>
-        <w:t>ajax</w:t>
-      </w:r>
-      <w:proofErr w:type="gramEnd"/>
-      <w:r>
-        <w:t xml:space="preserve"> with </w:t>
-      </w:r>
-      <w:r>
-        <w:t xml:space="preserve">the receiver </w:t>
-      </w:r>
-      <w:proofErr w:type="spellStart"/>
-      <w:r>
-        <w:t>changepassword_reciever</w:t>
-      </w:r>
-      <w:proofErr w:type="spellEnd"/>
-      <w:r>
-        <w:t>.</w:t>
-      </w:r>
-    </w:p>
-    <w:p>
-      <w:r>
-        <w:t xml:space="preserve">Add </w:t>
-      </w:r>
-      <w:proofErr w:type="gramStart"/>
-      <w:r>
-        <w:t>ajax</w:t>
-      </w:r>
-      <w:proofErr w:type="gramEnd"/>
-      <w:r>
-        <w:t xml:space="preserve"> to </w:t>
-      </w:r>
-      <w:proofErr w:type="spellStart"/>
-      <w:r>
-        <w:t>forgot.php</w:t>
-      </w:r>
-      <w:proofErr w:type="spellEnd"/>
-      <w:r>
-        <w:t>.</w:t>
-      </w:r>
-    </w:p>
-    <w:p>
-      <w:r>
-        <w:t xml:space="preserve">Added </w:t>
-      </w:r>
-      <w:proofErr w:type="gramStart"/>
-      <w:r>
-        <w:t>ajax</w:t>
-      </w:r>
-      <w:proofErr w:type="gramEnd"/>
-      <w:r>
-        <w:t xml:space="preserve"> to most of the pages because the browser back button wasn’t working.</w:t>
+        <w:t>Add ajax to forgot.php.</w:t>
+      </w:r>
+    </w:p>
+    <w:p>
+      <w:r>
+        <w:t>Added ajax to most of the pages because the browser back button wasn’t working.</w:t>
       </w:r>
     </w:p>
     <w:p/>

</xml_diff>